<commit_message>
piaps shit added [til lab3]
</commit_message>
<xml_diff>
--- a/sm8/spo/lab1.docx
+++ b/sm8/spo/lab1.docx
@@ -178,21 +178,7 @@
           <w:rFonts w:ascii="Times New Roman" w:hAnsi="Times New Roman"/>
           <w:sz w:val="44"/>
         </w:rPr>
-        <w:t>«</w:t>
-      </w:r>
-      <w:r>
-        <w:rPr>
-          <w:rFonts w:ascii="Times New Roman" w:hAnsi="Times New Roman"/>
-          <w:sz w:val="44"/>
-        </w:rPr>
-        <w:t>Сетевое программное обеспечение</w:t>
-      </w:r>
-      <w:r>
-        <w:rPr>
-          <w:rFonts w:ascii="Times New Roman" w:hAnsi="Times New Roman"/>
-          <w:sz w:val="44"/>
-        </w:rPr>
-        <w:t>»</w:t>
+        <w:t>«Сетевое программное обеспечение»</w:t>
       </w:r>
     </w:p>
     <w:p>
@@ -445,8 +431,6 @@
         </w:rPr>
         <w:t xml:space="preserve"> И.Ф.</w:t>
       </w:r>
-      <w:bookmarkStart w:id="0" w:name="_GoBack"/>
-      <w:bookmarkEnd w:id="0"/>
     </w:p>
     <w:p>
       <w:pPr>
@@ -826,7 +810,16 @@
           <w:sz w:val="28"/>
           <w:szCs w:val="28"/>
         </w:rPr>
-        <w:t>Для блокировки доступа к сайту http://httpforever.com/ используется функция Родительский контроль (</w:t>
+        <w:t>Для блокировки доступа к сайту http://httpforever.com/ используется функция Родительский конт</w:t>
+      </w:r>
+      <w:bookmarkStart w:id="0" w:name="_GoBack"/>
+      <w:bookmarkEnd w:id="0"/>
+      <w:r>
+        <w:rPr>
+          <w:sz w:val="28"/>
+          <w:szCs w:val="28"/>
+        </w:rPr>
+        <w:t>роль (</w:t>
       </w:r>
       <w:proofErr w:type="spellStart"/>
       <w:r>
@@ -1721,7 +1714,7 @@
           <w:szCs w:val="28"/>
         </w:rPr>
         <w:pict>
-          <v:rect id="_x0000_i1025" style="width:0;height:.75pt" o:hralign="center" o:hrstd="t" o:hrnoshade="t" o:hr="t" fillcolor="#f8faff" stroked="f"/>
+          <v:rect id="_x0000_i1028" style="width:0;height:.75pt" o:hralign="center" o:hrstd="t" o:hrnoshade="t" o:hr="t" fillcolor="#f8faff" stroked="f"/>
         </w:pict>
       </w:r>
     </w:p>

</xml_diff>